<commit_message>
this is reason of the live
</commit_message>
<xml_diff>
--- a/inter_soft_architec/week9/workshop 09 - Caching to the browser.docx
+++ b/inter_soft_architec/week9/workshop 09 - Caching to the browser.docx
@@ -236,19 +236,7 @@
         <w:rPr>
           <w:lang w:val="en-US"/>
         </w:rPr>
-        <w:t xml:space="preserve"> or even good old fashion cookies). Today we will use the NoSQL store “</w:t>
-      </w:r>
-      <w:r>
-        <w:rPr>
-          <w:lang w:val="en-US"/>
-        </w:rPr>
-        <w:t>Local Storage</w:t>
-      </w:r>
-      <w:r>
-        <w:rPr>
-          <w:lang w:val="en-US"/>
-        </w:rPr>
-        <w:t xml:space="preserve">” to implement a “Cache then </w:t>
+        <w:t xml:space="preserve"> or even good old fashion cookies). Today we will use the NoSQL store “Local Storage” to implement a “Cache then </w:t>
       </w:r>
       <w:r>
         <w:rPr>
@@ -824,17 +812,7 @@
           <w:szCs w:val="18"/>
           <w:lang w:val="en-US"/>
         </w:rPr>
-        <w:t xml:space="preserve">      </w:t>
-      </w:r>
-      <w:r>
-        <w:rPr>
-          <w:rFonts w:ascii="Consolas" w:hAnsi="Consolas"/>
-          <w:color w:val="C45911" w:themeColor="accent2" w:themeShade="BF"/>
-          <w:sz w:val="18"/>
-          <w:szCs w:val="18"/>
-          <w:lang w:val="en-US"/>
-        </w:rPr>
-        <w:t xml:space="preserve">let freshness = </w:t>
+        <w:t xml:space="preserve">      let freshness = </w:t>
       </w:r>
       <w:proofErr w:type="spellStart"/>
       <w:r>
@@ -2184,6 +2162,7 @@
         <w:t xml:space="preserve"> = </w:t>
       </w:r>
       <w:proofErr w:type="spellStart"/>
+      <w:proofErr w:type="gramStart"/>
       <w:r>
         <w:rPr>
           <w:rFonts w:ascii="Consolas" w:hAnsi="Consolas"/>
@@ -2192,8 +2171,82 @@
           <w:szCs w:val="18"/>
           <w:lang w:val="en-US"/>
         </w:rPr>
-        <w:t>myWeather.</w:t>
-      </w:r>
+        <w:t>response.weather</w:t>
+      </w:r>
+      <w:proofErr w:type="gramEnd"/>
+      <w:r>
+        <w:rPr>
+          <w:rFonts w:ascii="Consolas" w:hAnsi="Consolas"/>
+          <w:color w:val="7030A0"/>
+          <w:sz w:val="18"/>
+          <w:szCs w:val="18"/>
+          <w:lang w:val="en-US"/>
+        </w:rPr>
+        <w:t>_description</w:t>
+      </w:r>
+      <w:proofErr w:type="spellEnd"/>
+      <w:r>
+        <w:rPr>
+          <w:rFonts w:ascii="Consolas" w:hAnsi="Consolas"/>
+          <w:color w:val="7030A0"/>
+          <w:sz w:val="18"/>
+          <w:szCs w:val="18"/>
+          <w:lang w:val="en-US"/>
+        </w:rPr>
+        <w:t>;</w:t>
+      </w:r>
+    </w:p>
+    <w:p>
+      <w:pPr>
+        <w:pStyle w:val="ListParagraph"/>
+        <w:pBdr>
+          <w:top w:val="single" w:sz="4" w:space="1" w:color="auto"/>
+          <w:left w:val="single" w:sz="4" w:space="4" w:color="auto"/>
+          <w:bottom w:val="single" w:sz="4" w:space="1" w:color="auto"/>
+          <w:right w:val="single" w:sz="4" w:space="4" w:color="auto"/>
+        </w:pBdr>
+        <w:ind w:left="0"/>
+        <w:rPr>
+          <w:rFonts w:ascii="Consolas" w:hAnsi="Consolas"/>
+          <w:color w:val="7030A0"/>
+          <w:sz w:val="18"/>
+          <w:szCs w:val="18"/>
+          <w:lang w:val="en-US"/>
+        </w:rPr>
+      </w:pPr>
+      <w:r>
+        <w:rPr>
+          <w:rFonts w:ascii="Consolas" w:hAnsi="Consolas"/>
+          <w:color w:val="7030A0"/>
+          <w:sz w:val="18"/>
+          <w:szCs w:val="18"/>
+          <w:lang w:val="en-US"/>
+        </w:rPr>
+        <w:t xml:space="preserve">        </w:t>
+      </w:r>
+      <w:proofErr w:type="spellStart"/>
+      <w:r>
+        <w:rPr>
+          <w:rFonts w:ascii="Consolas" w:hAnsi="Consolas"/>
+          <w:color w:val="7030A0"/>
+          <w:sz w:val="18"/>
+          <w:szCs w:val="18"/>
+          <w:lang w:val="en-US"/>
+        </w:rPr>
+        <w:t>localStorage.myTemperature</w:t>
+      </w:r>
+      <w:proofErr w:type="spellEnd"/>
+      <w:r>
+        <w:rPr>
+          <w:rFonts w:ascii="Consolas" w:hAnsi="Consolas"/>
+          <w:color w:val="7030A0"/>
+          <w:sz w:val="18"/>
+          <w:szCs w:val="18"/>
+          <w:lang w:val="en-US"/>
+        </w:rPr>
+        <w:t xml:space="preserve"> = </w:t>
+      </w:r>
+      <w:proofErr w:type="spellStart"/>
       <w:proofErr w:type="gramStart"/>
       <w:r>
         <w:rPr>
@@ -2203,7 +2256,18 @@
           <w:szCs w:val="18"/>
           <w:lang w:val="en-US"/>
         </w:rPr>
-        <w:t>innerHTML</w:t>
+        <w:t>response.weather</w:t>
+      </w:r>
+      <w:proofErr w:type="gramEnd"/>
+      <w:r>
+        <w:rPr>
+          <w:rFonts w:ascii="Consolas" w:hAnsi="Consolas"/>
+          <w:color w:val="7030A0"/>
+          <w:sz w:val="18"/>
+          <w:szCs w:val="18"/>
+          <w:lang w:val="en-US"/>
+        </w:rPr>
+        <w:t>_temperature</w:t>
       </w:r>
       <w:proofErr w:type="spellEnd"/>
       <w:r>
@@ -2214,94 +2278,8 @@
           <w:szCs w:val="18"/>
           <w:lang w:val="en-US"/>
         </w:rPr>
-        <w:t>;</w:t>
-      </w:r>
-      <w:proofErr w:type="gramEnd"/>
-    </w:p>
-    <w:p>
-      <w:pPr>
-        <w:pStyle w:val="ListParagraph"/>
-        <w:pBdr>
-          <w:top w:val="single" w:sz="4" w:space="1" w:color="auto"/>
-          <w:left w:val="single" w:sz="4" w:space="4" w:color="auto"/>
-          <w:bottom w:val="single" w:sz="4" w:space="1" w:color="auto"/>
-          <w:right w:val="single" w:sz="4" w:space="4" w:color="auto"/>
-        </w:pBdr>
-        <w:ind w:left="0"/>
-        <w:rPr>
-          <w:rFonts w:ascii="Consolas" w:hAnsi="Consolas"/>
-          <w:color w:val="7030A0"/>
-          <w:sz w:val="18"/>
-          <w:szCs w:val="18"/>
-          <w:lang w:val="en-US"/>
-        </w:rPr>
-      </w:pPr>
-      <w:r>
-        <w:rPr>
-          <w:rFonts w:ascii="Consolas" w:hAnsi="Consolas"/>
-          <w:color w:val="7030A0"/>
-          <w:sz w:val="18"/>
-          <w:szCs w:val="18"/>
-          <w:lang w:val="en-US"/>
-        </w:rPr>
-        <w:t xml:space="preserve">        </w:t>
-      </w:r>
-      <w:proofErr w:type="spellStart"/>
-      <w:r>
-        <w:rPr>
-          <w:rFonts w:ascii="Consolas" w:hAnsi="Consolas"/>
-          <w:color w:val="7030A0"/>
-          <w:sz w:val="18"/>
-          <w:szCs w:val="18"/>
-          <w:lang w:val="en-US"/>
-        </w:rPr>
-        <w:t>localStorage.myTemperature</w:t>
-      </w:r>
-      <w:proofErr w:type="spellEnd"/>
-      <w:r>
-        <w:rPr>
-          <w:rFonts w:ascii="Consolas" w:hAnsi="Consolas"/>
-          <w:color w:val="7030A0"/>
-          <w:sz w:val="18"/>
-          <w:szCs w:val="18"/>
-          <w:lang w:val="en-US"/>
-        </w:rPr>
-        <w:t xml:space="preserve"> = </w:t>
-      </w:r>
-      <w:proofErr w:type="spellStart"/>
-      <w:r>
-        <w:rPr>
-          <w:rFonts w:ascii="Consolas" w:hAnsi="Consolas"/>
-          <w:color w:val="7030A0"/>
-          <w:sz w:val="18"/>
-          <w:szCs w:val="18"/>
-          <w:lang w:val="en-US"/>
-        </w:rPr>
-        <w:t>myTemperature.</w:t>
-      </w:r>
-      <w:proofErr w:type="gramStart"/>
-      <w:r>
-        <w:rPr>
-          <w:rFonts w:ascii="Consolas" w:hAnsi="Consolas"/>
-          <w:color w:val="7030A0"/>
-          <w:sz w:val="18"/>
-          <w:szCs w:val="18"/>
-          <w:lang w:val="en-US"/>
-        </w:rPr>
-        <w:t>innerHTML</w:t>
-      </w:r>
-      <w:proofErr w:type="spellEnd"/>
-      <w:r>
-        <w:rPr>
-          <w:rFonts w:ascii="Consolas" w:hAnsi="Consolas"/>
-          <w:color w:val="7030A0"/>
-          <w:sz w:val="18"/>
-          <w:szCs w:val="18"/>
-          <w:lang w:val="en-US"/>
-        </w:rPr>
-        <w:t>;</w:t>
-      </w:r>
-      <w:proofErr w:type="gramEnd"/>
+        <w:t xml:space="preserve"> + '°';</w:t>
+      </w:r>
     </w:p>
     <w:p>
       <w:pPr>
@@ -5690,6 +5668,1045 @@
           <w:rFonts w:cstheme="minorHAnsi"/>
           <w:lang w:val="en-US"/>
         </w:rPr>
+        <w:t>Finally, if we fail to “fetch” data from the network, let’s always try and fetch it from the browser cache</w:t>
+      </w:r>
+      <w:r>
+        <w:rPr>
+          <w:rFonts w:cstheme="minorHAnsi"/>
+          <w:lang w:val="en-US"/>
+        </w:rPr>
+        <w:t xml:space="preserve"> (</w:t>
+      </w:r>
+      <w:r>
+        <w:rPr>
+          <w:rFonts w:cstheme="minorHAnsi"/>
+          <w:color w:val="C45911" w:themeColor="accent2" w:themeShade="BF"/>
+          <w:lang w:val="en-US"/>
+        </w:rPr>
+        <w:t>if available</w:t>
+      </w:r>
+      <w:r>
+        <w:rPr>
+          <w:rFonts w:cstheme="minorHAnsi"/>
+          <w:lang w:val="en-US"/>
+        </w:rPr>
+        <w:t>)</w:t>
+      </w:r>
+      <w:r>
+        <w:rPr>
+          <w:rFonts w:cstheme="minorHAnsi"/>
+          <w:lang w:val="en-US"/>
+        </w:rPr>
+        <w:t xml:space="preserve">, by adding this block </w:t>
+      </w:r>
+      <w:r>
+        <w:rPr>
+          <w:rFonts w:cstheme="minorHAnsi"/>
+          <w:lang w:val="en-US"/>
+        </w:rPr>
+        <w:t xml:space="preserve">of code </w:t>
+      </w:r>
+      <w:r>
+        <w:rPr>
+          <w:rFonts w:cstheme="minorHAnsi"/>
+          <w:lang w:val="en-US"/>
+        </w:rPr>
+        <w:t>in the existing error section</w:t>
+      </w:r>
+      <w:r>
+        <w:rPr>
+          <w:rFonts w:cstheme="minorHAnsi"/>
+          <w:lang w:val="en-US"/>
+        </w:rPr>
+        <w:t>.</w:t>
+      </w:r>
+      <w:r>
+        <w:rPr>
+          <w:rFonts w:cstheme="minorHAnsi"/>
+          <w:lang w:val="en-US"/>
+        </w:rPr>
+        <w:t xml:space="preserve"> </w:t>
+      </w:r>
+    </w:p>
+    <w:p>
+      <w:pPr>
+        <w:ind w:left="720"/>
+        <w:rPr>
+          <w:rFonts w:cstheme="minorHAnsi"/>
+          <w:lang w:val="en-US"/>
+        </w:rPr>
+      </w:pPr>
+      <w:r>
+        <w:rPr>
+          <w:rFonts w:cstheme="minorHAnsi"/>
+          <w:lang w:val="en-US"/>
+        </w:rPr>
+        <w:t>So</w:t>
+      </w:r>
+      <w:r>
+        <w:rPr>
+          <w:rFonts w:cstheme="minorHAnsi"/>
+          <w:lang w:val="en-US"/>
+        </w:rPr>
+        <w:t>,</w:t>
+      </w:r>
+      <w:r>
+        <w:rPr>
+          <w:rFonts w:cstheme="minorHAnsi"/>
+          <w:lang w:val="en-US"/>
+        </w:rPr>
+        <w:t xml:space="preserve"> this </w:t>
+      </w:r>
+      <w:r>
+        <w:rPr>
+          <w:rFonts w:cstheme="minorHAnsi"/>
+          <w:b/>
+          <w:bCs/>
+          <w:lang w:val="en-US"/>
+        </w:rPr>
+        <w:t>existing</w:t>
+      </w:r>
+      <w:r>
+        <w:rPr>
+          <w:rFonts w:cstheme="minorHAnsi"/>
+          <w:lang w:val="en-US"/>
+        </w:rPr>
+        <w:t xml:space="preserve"> </w:t>
+      </w:r>
+      <w:r>
+        <w:rPr>
+          <w:rFonts w:cstheme="minorHAnsi"/>
+          <w:lang w:val="en-US"/>
+        </w:rPr>
+        <w:t>block of code:</w:t>
+      </w:r>
+    </w:p>
+    <w:p>
+      <w:pPr>
+        <w:pStyle w:val="NoSpacing"/>
+        <w:pBdr>
+          <w:top w:val="single" w:sz="4" w:space="1" w:color="auto"/>
+          <w:left w:val="single" w:sz="4" w:space="4" w:color="auto"/>
+          <w:bottom w:val="single" w:sz="4" w:space="1" w:color="auto"/>
+          <w:right w:val="single" w:sz="4" w:space="4" w:color="auto"/>
+        </w:pBdr>
+        <w:rPr>
+          <w:rFonts w:ascii="Consolas" w:hAnsi="Consolas"/>
+          <w:sz w:val="20"/>
+          <w:szCs w:val="20"/>
+          <w:lang w:val="en-US"/>
+        </w:rPr>
+      </w:pPr>
+      <w:proofErr w:type="gramStart"/>
+      <w:r>
+        <w:rPr>
+          <w:rFonts w:ascii="Consolas" w:hAnsi="Consolas"/>
+          <w:sz w:val="20"/>
+          <w:szCs w:val="20"/>
+          <w:lang w:val="en-US"/>
+        </w:rPr>
+        <w:t>.catch</w:t>
+      </w:r>
+      <w:proofErr w:type="gramEnd"/>
+      <w:r>
+        <w:rPr>
+          <w:rFonts w:ascii="Consolas" w:hAnsi="Consolas"/>
+          <w:sz w:val="20"/>
+          <w:szCs w:val="20"/>
+          <w:lang w:val="en-US"/>
+        </w:rPr>
+        <w:t>(err =&gt; {</w:t>
+      </w:r>
+    </w:p>
+    <w:p>
+      <w:pPr>
+        <w:pStyle w:val="NoSpacing"/>
+        <w:pBdr>
+          <w:top w:val="single" w:sz="4" w:space="1" w:color="auto"/>
+          <w:left w:val="single" w:sz="4" w:space="4" w:color="auto"/>
+          <w:bottom w:val="single" w:sz="4" w:space="1" w:color="auto"/>
+          <w:right w:val="single" w:sz="4" w:space="4" w:color="auto"/>
+        </w:pBdr>
+        <w:rPr>
+          <w:rFonts w:ascii="Consolas" w:hAnsi="Consolas"/>
+          <w:color w:val="00B050"/>
+          <w:sz w:val="20"/>
+          <w:szCs w:val="20"/>
+          <w:lang w:val="en-US"/>
+        </w:rPr>
+      </w:pPr>
+      <w:r>
+        <w:rPr>
+          <w:rFonts w:ascii="Consolas" w:hAnsi="Consolas"/>
+          <w:color w:val="00B050"/>
+          <w:sz w:val="20"/>
+          <w:szCs w:val="20"/>
+          <w:lang w:val="en-US"/>
+        </w:rPr>
+        <w:t xml:space="preserve">  </w:t>
+      </w:r>
+      <w:r>
+        <w:rPr>
+          <w:rFonts w:ascii="Consolas" w:hAnsi="Consolas"/>
+          <w:color w:val="00B050"/>
+          <w:sz w:val="20"/>
+          <w:szCs w:val="20"/>
+          <w:lang w:val="en-US"/>
+        </w:rPr>
+        <w:t>// Display errors in console</w:t>
+      </w:r>
+    </w:p>
+    <w:p>
+      <w:pPr>
+        <w:pStyle w:val="NoSpacing"/>
+        <w:pBdr>
+          <w:top w:val="single" w:sz="4" w:space="1" w:color="auto"/>
+          <w:left w:val="single" w:sz="4" w:space="4" w:color="auto"/>
+          <w:bottom w:val="single" w:sz="4" w:space="1" w:color="auto"/>
+          <w:right w:val="single" w:sz="4" w:space="4" w:color="auto"/>
+        </w:pBdr>
+        <w:rPr>
+          <w:rFonts w:ascii="Consolas" w:hAnsi="Consolas"/>
+          <w:sz w:val="20"/>
+          <w:szCs w:val="20"/>
+          <w:lang w:val="en-US"/>
+        </w:rPr>
+      </w:pPr>
+      <w:r>
+        <w:rPr>
+          <w:rFonts w:ascii="Consolas" w:hAnsi="Consolas"/>
+          <w:sz w:val="20"/>
+          <w:szCs w:val="20"/>
+          <w:lang w:val="en-US"/>
+        </w:rPr>
+        <w:t xml:space="preserve">  </w:t>
+      </w:r>
+      <w:r>
+        <w:rPr>
+          <w:rFonts w:ascii="Consolas" w:hAnsi="Consolas"/>
+          <w:sz w:val="20"/>
+          <w:szCs w:val="20"/>
+          <w:lang w:val="en-US"/>
+        </w:rPr>
+        <w:t>console.log(err</w:t>
+      </w:r>
+      <w:proofErr w:type="gramStart"/>
+      <w:r>
+        <w:rPr>
+          <w:rFonts w:ascii="Consolas" w:hAnsi="Consolas"/>
+          <w:sz w:val="20"/>
+          <w:szCs w:val="20"/>
+          <w:lang w:val="en-US"/>
+        </w:rPr>
+        <w:t>);</w:t>
+      </w:r>
+      <w:proofErr w:type="gramEnd"/>
+    </w:p>
+    <w:p>
+      <w:pPr>
+        <w:pStyle w:val="NoSpacing"/>
+        <w:pBdr>
+          <w:top w:val="single" w:sz="4" w:space="1" w:color="auto"/>
+          <w:left w:val="single" w:sz="4" w:space="4" w:color="auto"/>
+          <w:bottom w:val="single" w:sz="4" w:space="1" w:color="auto"/>
+          <w:right w:val="single" w:sz="4" w:space="4" w:color="auto"/>
+        </w:pBdr>
+        <w:rPr>
+          <w:rFonts w:ascii="Consolas" w:hAnsi="Consolas"/>
+          <w:sz w:val="20"/>
+          <w:szCs w:val="20"/>
+          <w:lang w:val="en-US"/>
+        </w:rPr>
+      </w:pPr>
+      <w:r>
+        <w:rPr>
+          <w:rFonts w:ascii="Consolas" w:hAnsi="Consolas"/>
+          <w:sz w:val="20"/>
+          <w:szCs w:val="20"/>
+          <w:lang w:val="en-US"/>
+        </w:rPr>
+        <w:t>});</w:t>
+      </w:r>
+    </w:p>
+    <w:p>
+      <w:pPr>
+        <w:rPr>
+          <w:rFonts w:cstheme="minorHAnsi"/>
+          <w:lang w:val="en-US"/>
+        </w:rPr>
+      </w:pPr>
+      <w:r>
+        <w:rPr>
+          <w:rFonts w:cstheme="minorHAnsi"/>
+          <w:lang w:val="en-US"/>
+        </w:rPr>
+        <w:tab/>
+      </w:r>
+    </w:p>
+    <w:p>
+      <w:pPr>
+        <w:ind w:firstLine="720"/>
+        <w:rPr>
+          <w:rFonts w:cstheme="minorHAnsi"/>
+          <w:lang w:val="en-US"/>
+        </w:rPr>
+      </w:pPr>
+      <w:r>
+        <w:rPr>
+          <w:rFonts w:cstheme="minorHAnsi"/>
+          <w:lang w:val="en-US"/>
+        </w:rPr>
+        <w:t>Becomes:</w:t>
+      </w:r>
+    </w:p>
+    <w:p>
+      <w:pPr>
+        <w:pStyle w:val="NoSpacing"/>
+        <w:pBdr>
+          <w:top w:val="single" w:sz="4" w:space="1" w:color="auto"/>
+          <w:left w:val="single" w:sz="4" w:space="4" w:color="auto"/>
+          <w:bottom w:val="single" w:sz="4" w:space="1" w:color="auto"/>
+          <w:right w:val="single" w:sz="4" w:space="31" w:color="auto"/>
+        </w:pBdr>
+        <w:rPr>
+          <w:rFonts w:ascii="Consolas" w:hAnsi="Consolas"/>
+          <w:sz w:val="18"/>
+          <w:szCs w:val="18"/>
+          <w:lang w:val="en-US"/>
+        </w:rPr>
+      </w:pPr>
+      <w:proofErr w:type="gramStart"/>
+      <w:r>
+        <w:rPr>
+          <w:rFonts w:ascii="Consolas" w:hAnsi="Consolas"/>
+          <w:sz w:val="18"/>
+          <w:szCs w:val="18"/>
+          <w:lang w:val="en-US"/>
+        </w:rPr>
+        <w:t>.catch</w:t>
+      </w:r>
+      <w:proofErr w:type="gramEnd"/>
+      <w:r>
+        <w:rPr>
+          <w:rFonts w:ascii="Consolas" w:hAnsi="Consolas"/>
+          <w:sz w:val="18"/>
+          <w:szCs w:val="18"/>
+          <w:lang w:val="en-US"/>
+        </w:rPr>
+        <w:t>(err =&gt; {</w:t>
+      </w:r>
+    </w:p>
+    <w:p>
+      <w:pPr>
+        <w:pStyle w:val="NoSpacing"/>
+        <w:pBdr>
+          <w:top w:val="single" w:sz="4" w:space="1" w:color="auto"/>
+          <w:left w:val="single" w:sz="4" w:space="4" w:color="auto"/>
+          <w:bottom w:val="single" w:sz="4" w:space="1" w:color="auto"/>
+          <w:right w:val="single" w:sz="4" w:space="31" w:color="auto"/>
+        </w:pBdr>
+        <w:rPr>
+          <w:rFonts w:ascii="Consolas" w:hAnsi="Consolas"/>
+          <w:sz w:val="18"/>
+          <w:szCs w:val="18"/>
+          <w:lang w:val="en-US"/>
+        </w:rPr>
+      </w:pPr>
+    </w:p>
+    <w:p>
+      <w:pPr>
+        <w:pStyle w:val="NoSpacing"/>
+        <w:pBdr>
+          <w:top w:val="single" w:sz="4" w:space="1" w:color="auto"/>
+          <w:left w:val="single" w:sz="4" w:space="4" w:color="auto"/>
+          <w:bottom w:val="single" w:sz="4" w:space="1" w:color="auto"/>
+          <w:right w:val="single" w:sz="4" w:space="31" w:color="auto"/>
+        </w:pBdr>
+        <w:rPr>
+          <w:rFonts w:ascii="Consolas" w:hAnsi="Consolas"/>
+          <w:color w:val="C45911" w:themeColor="accent2" w:themeShade="BF"/>
+          <w:sz w:val="18"/>
+          <w:szCs w:val="18"/>
+          <w:lang w:val="en-US"/>
+        </w:rPr>
+      </w:pPr>
+      <w:r>
+        <w:rPr>
+          <w:rFonts w:ascii="Consolas" w:hAnsi="Consolas"/>
+          <w:color w:val="C45911" w:themeColor="accent2" w:themeShade="BF"/>
+          <w:sz w:val="18"/>
+          <w:szCs w:val="18"/>
+          <w:lang w:val="en-US"/>
+        </w:rPr>
+        <w:t xml:space="preserve">  </w:t>
+      </w:r>
+      <w:proofErr w:type="gramStart"/>
+      <w:r>
+        <w:rPr>
+          <w:rFonts w:ascii="Consolas" w:hAnsi="Consolas"/>
+          <w:color w:val="C45911" w:themeColor="accent2" w:themeShade="BF"/>
+          <w:sz w:val="18"/>
+          <w:szCs w:val="18"/>
+          <w:lang w:val="en-US"/>
+        </w:rPr>
+        <w:t>if(</w:t>
+      </w:r>
+      <w:proofErr w:type="spellStart"/>
+      <w:proofErr w:type="gramEnd"/>
+      <w:r>
+        <w:rPr>
+          <w:rFonts w:ascii="Consolas" w:hAnsi="Consolas"/>
+          <w:color w:val="C45911" w:themeColor="accent2" w:themeShade="BF"/>
+          <w:sz w:val="18"/>
+          <w:szCs w:val="18"/>
+          <w:lang w:val="en-US"/>
+        </w:rPr>
+        <w:t>localStorage.when</w:t>
+      </w:r>
+      <w:proofErr w:type="spellEnd"/>
+      <w:r>
+        <w:rPr>
+          <w:rFonts w:ascii="Consolas" w:hAnsi="Consolas"/>
+          <w:color w:val="C45911" w:themeColor="accent2" w:themeShade="BF"/>
+          <w:sz w:val="18"/>
+          <w:szCs w:val="18"/>
+          <w:lang w:val="en-US"/>
+        </w:rPr>
+        <w:t xml:space="preserve"> != null) {</w:t>
+      </w:r>
+    </w:p>
+    <w:p>
+      <w:pPr>
+        <w:pStyle w:val="NoSpacing"/>
+        <w:pBdr>
+          <w:top w:val="single" w:sz="4" w:space="1" w:color="auto"/>
+          <w:left w:val="single" w:sz="4" w:space="4" w:color="auto"/>
+          <w:bottom w:val="single" w:sz="4" w:space="1" w:color="auto"/>
+          <w:right w:val="single" w:sz="4" w:space="31" w:color="auto"/>
+        </w:pBdr>
+        <w:rPr>
+          <w:rFonts w:ascii="Consolas" w:hAnsi="Consolas"/>
+          <w:sz w:val="18"/>
+          <w:szCs w:val="18"/>
+          <w:lang w:val="en-US"/>
+        </w:rPr>
+      </w:pPr>
+    </w:p>
+    <w:p>
+      <w:pPr>
+        <w:pStyle w:val="NoSpacing"/>
+        <w:pBdr>
+          <w:top w:val="single" w:sz="4" w:space="1" w:color="auto"/>
+          <w:left w:val="single" w:sz="4" w:space="4" w:color="auto"/>
+          <w:bottom w:val="single" w:sz="4" w:space="1" w:color="auto"/>
+          <w:right w:val="single" w:sz="4" w:space="31" w:color="auto"/>
+        </w:pBdr>
+        <w:rPr>
+          <w:rFonts w:ascii="Consolas" w:hAnsi="Consolas"/>
+          <w:color w:val="00B050"/>
+          <w:sz w:val="18"/>
+          <w:szCs w:val="18"/>
+          <w:lang w:val="en-US"/>
+        </w:rPr>
+      </w:pPr>
+      <w:r>
+        <w:rPr>
+          <w:rFonts w:ascii="Consolas" w:hAnsi="Consolas"/>
+          <w:color w:val="00B050"/>
+          <w:sz w:val="18"/>
+          <w:szCs w:val="18"/>
+          <w:lang w:val="en-US"/>
+        </w:rPr>
+        <w:t xml:space="preserve">    // Get data from browser cache</w:t>
+      </w:r>
+    </w:p>
+    <w:p>
+      <w:pPr>
+        <w:pStyle w:val="NoSpacing"/>
+        <w:pBdr>
+          <w:top w:val="single" w:sz="4" w:space="1" w:color="auto"/>
+          <w:left w:val="single" w:sz="4" w:space="4" w:color="auto"/>
+          <w:bottom w:val="single" w:sz="4" w:space="1" w:color="auto"/>
+          <w:right w:val="single" w:sz="4" w:space="31" w:color="auto"/>
+        </w:pBdr>
+        <w:rPr>
+          <w:rFonts w:ascii="Consolas" w:hAnsi="Consolas"/>
+          <w:sz w:val="18"/>
+          <w:szCs w:val="18"/>
+          <w:lang w:val="en-US"/>
+        </w:rPr>
+      </w:pPr>
+      <w:r>
+        <w:rPr>
+          <w:rFonts w:ascii="Consolas" w:hAnsi="Consolas"/>
+          <w:sz w:val="18"/>
+          <w:szCs w:val="18"/>
+          <w:lang w:val="en-US"/>
+        </w:rPr>
+        <w:t xml:space="preserve">    let freshness = </w:t>
+      </w:r>
+      <w:proofErr w:type="spellStart"/>
+      <w:r>
+        <w:rPr>
+          <w:rFonts w:ascii="Consolas" w:hAnsi="Consolas"/>
+          <w:sz w:val="18"/>
+          <w:szCs w:val="18"/>
+          <w:lang w:val="en-US"/>
+        </w:rPr>
+        <w:t>Math.round</w:t>
+      </w:r>
+      <w:proofErr w:type="spellEnd"/>
+      <w:r>
+        <w:rPr>
+          <w:rFonts w:ascii="Consolas" w:hAnsi="Consolas"/>
+          <w:sz w:val="18"/>
+          <w:szCs w:val="18"/>
+          <w:lang w:val="en-US"/>
+        </w:rPr>
+        <w:t>((</w:t>
+      </w:r>
+      <w:proofErr w:type="spellStart"/>
+      <w:proofErr w:type="gramStart"/>
+      <w:r>
+        <w:rPr>
+          <w:rFonts w:ascii="Consolas" w:hAnsi="Consolas"/>
+          <w:sz w:val="18"/>
+          <w:szCs w:val="18"/>
+          <w:lang w:val="en-US"/>
+        </w:rPr>
+        <w:t>Date.now</w:t>
+      </w:r>
+      <w:proofErr w:type="spellEnd"/>
+      <w:r>
+        <w:rPr>
+          <w:rFonts w:ascii="Consolas" w:hAnsi="Consolas"/>
+          <w:sz w:val="18"/>
+          <w:szCs w:val="18"/>
+          <w:lang w:val="en-US"/>
+        </w:rPr>
+        <w:t>(</w:t>
+      </w:r>
+      <w:proofErr w:type="gramEnd"/>
+      <w:r>
+        <w:rPr>
+          <w:rFonts w:ascii="Consolas" w:hAnsi="Consolas"/>
+          <w:sz w:val="18"/>
+          <w:szCs w:val="18"/>
+          <w:lang w:val="en-US"/>
+        </w:rPr>
+        <w:t xml:space="preserve">) - </w:t>
+      </w:r>
+      <w:proofErr w:type="spellStart"/>
+      <w:r>
+        <w:rPr>
+          <w:rFonts w:ascii="Consolas" w:hAnsi="Consolas"/>
+          <w:sz w:val="18"/>
+          <w:szCs w:val="18"/>
+          <w:lang w:val="en-US"/>
+        </w:rPr>
+        <w:t>localStorage.when</w:t>
+      </w:r>
+      <w:proofErr w:type="spellEnd"/>
+      <w:r>
+        <w:rPr>
+          <w:rFonts w:ascii="Consolas" w:hAnsi="Consolas"/>
+          <w:sz w:val="18"/>
+          <w:szCs w:val="18"/>
+          <w:lang w:val="en-US"/>
+        </w:rPr>
+        <w:t>)/1000) + " second(s)";</w:t>
+      </w:r>
+    </w:p>
+    <w:p>
+      <w:pPr>
+        <w:pStyle w:val="NoSpacing"/>
+        <w:pBdr>
+          <w:top w:val="single" w:sz="4" w:space="1" w:color="auto"/>
+          <w:left w:val="single" w:sz="4" w:space="4" w:color="auto"/>
+          <w:bottom w:val="single" w:sz="4" w:space="1" w:color="auto"/>
+          <w:right w:val="single" w:sz="4" w:space="31" w:color="auto"/>
+        </w:pBdr>
+        <w:rPr>
+          <w:rFonts w:ascii="Consolas" w:hAnsi="Consolas"/>
+          <w:sz w:val="18"/>
+          <w:szCs w:val="18"/>
+          <w:lang w:val="en-US"/>
+        </w:rPr>
+      </w:pPr>
+      <w:r>
+        <w:rPr>
+          <w:rFonts w:ascii="Consolas" w:hAnsi="Consolas"/>
+          <w:sz w:val="18"/>
+          <w:szCs w:val="18"/>
+          <w:lang w:val="en-US"/>
+        </w:rPr>
+        <w:t xml:space="preserve">    </w:t>
+      </w:r>
+      <w:proofErr w:type="spellStart"/>
+      <w:proofErr w:type="gramStart"/>
+      <w:r>
+        <w:rPr>
+          <w:rFonts w:ascii="Consolas" w:hAnsi="Consolas"/>
+          <w:sz w:val="18"/>
+          <w:szCs w:val="18"/>
+          <w:lang w:val="en-US"/>
+        </w:rPr>
+        <w:t>document.getElementById</w:t>
+      </w:r>
+      <w:proofErr w:type="spellEnd"/>
+      <w:proofErr w:type="gramEnd"/>
+      <w:r>
+        <w:rPr>
+          <w:rFonts w:ascii="Consolas" w:hAnsi="Consolas"/>
+          <w:sz w:val="18"/>
+          <w:szCs w:val="18"/>
+          <w:lang w:val="en-US"/>
+        </w:rPr>
+        <w:t>("</w:t>
+      </w:r>
+      <w:proofErr w:type="spellStart"/>
+      <w:r>
+        <w:rPr>
+          <w:rFonts w:ascii="Consolas" w:hAnsi="Consolas"/>
+          <w:sz w:val="18"/>
+          <w:szCs w:val="18"/>
+          <w:lang w:val="en-US"/>
+        </w:rPr>
+        <w:t>myParagraph</w:t>
+      </w:r>
+      <w:proofErr w:type="spellEnd"/>
+      <w:r>
+        <w:rPr>
+          <w:rFonts w:ascii="Consolas" w:hAnsi="Consolas"/>
+          <w:sz w:val="18"/>
+          <w:szCs w:val="18"/>
+          <w:lang w:val="en-US"/>
+        </w:rPr>
+        <w:t>").</w:t>
+      </w:r>
+      <w:proofErr w:type="spellStart"/>
+      <w:r>
+        <w:rPr>
+          <w:rFonts w:ascii="Consolas" w:hAnsi="Consolas"/>
+          <w:sz w:val="18"/>
+          <w:szCs w:val="18"/>
+          <w:lang w:val="en-US"/>
+        </w:rPr>
+        <w:t>innerHTML</w:t>
+      </w:r>
+      <w:proofErr w:type="spellEnd"/>
+      <w:r>
+        <w:rPr>
+          <w:rFonts w:ascii="Consolas" w:hAnsi="Consolas"/>
+          <w:sz w:val="18"/>
+          <w:szCs w:val="18"/>
+          <w:lang w:val="en-US"/>
+        </w:rPr>
+        <w:t xml:space="preserve"> = </w:t>
+      </w:r>
+      <w:proofErr w:type="spellStart"/>
+      <w:r>
+        <w:rPr>
+          <w:rFonts w:ascii="Consolas" w:hAnsi="Consolas"/>
+          <w:sz w:val="18"/>
+          <w:szCs w:val="18"/>
+          <w:lang w:val="en-US"/>
+        </w:rPr>
+        <w:t>localStorage.myParagraph</w:t>
+      </w:r>
+      <w:proofErr w:type="spellEnd"/>
+      <w:r>
+        <w:rPr>
+          <w:rFonts w:ascii="Consolas" w:hAnsi="Consolas"/>
+          <w:sz w:val="18"/>
+          <w:szCs w:val="18"/>
+          <w:lang w:val="en-US"/>
+        </w:rPr>
+        <w:t>;</w:t>
+      </w:r>
+    </w:p>
+    <w:p>
+      <w:pPr>
+        <w:pStyle w:val="NoSpacing"/>
+        <w:pBdr>
+          <w:top w:val="single" w:sz="4" w:space="1" w:color="auto"/>
+          <w:left w:val="single" w:sz="4" w:space="4" w:color="auto"/>
+          <w:bottom w:val="single" w:sz="4" w:space="1" w:color="auto"/>
+          <w:right w:val="single" w:sz="4" w:space="31" w:color="auto"/>
+        </w:pBdr>
+        <w:rPr>
+          <w:rFonts w:ascii="Consolas" w:hAnsi="Consolas"/>
+          <w:sz w:val="18"/>
+          <w:szCs w:val="18"/>
+          <w:lang w:val="en-US"/>
+        </w:rPr>
+      </w:pPr>
+      <w:r>
+        <w:rPr>
+          <w:rFonts w:ascii="Consolas" w:hAnsi="Consolas"/>
+          <w:sz w:val="18"/>
+          <w:szCs w:val="18"/>
+          <w:lang w:val="en-US"/>
+        </w:rPr>
+        <w:t xml:space="preserve">    </w:t>
+      </w:r>
+      <w:proofErr w:type="spellStart"/>
+      <w:proofErr w:type="gramStart"/>
+      <w:r>
+        <w:rPr>
+          <w:rFonts w:ascii="Consolas" w:hAnsi="Consolas"/>
+          <w:sz w:val="18"/>
+          <w:szCs w:val="18"/>
+          <w:lang w:val="en-US"/>
+        </w:rPr>
+        <w:t>document.getElementById</w:t>
+      </w:r>
+      <w:proofErr w:type="spellEnd"/>
+      <w:proofErr w:type="gramEnd"/>
+      <w:r>
+        <w:rPr>
+          <w:rFonts w:ascii="Consolas" w:hAnsi="Consolas"/>
+          <w:sz w:val="18"/>
+          <w:szCs w:val="18"/>
+          <w:lang w:val="en-US"/>
+        </w:rPr>
+        <w:t>("</w:t>
+      </w:r>
+      <w:proofErr w:type="spellStart"/>
+      <w:r>
+        <w:rPr>
+          <w:rFonts w:ascii="Consolas" w:hAnsi="Consolas"/>
+          <w:sz w:val="18"/>
+          <w:szCs w:val="18"/>
+          <w:lang w:val="en-US"/>
+        </w:rPr>
+        <w:t>myTemperature</w:t>
+      </w:r>
+      <w:proofErr w:type="spellEnd"/>
+      <w:r>
+        <w:rPr>
+          <w:rFonts w:ascii="Consolas" w:hAnsi="Consolas"/>
+          <w:sz w:val="18"/>
+          <w:szCs w:val="18"/>
+          <w:lang w:val="en-US"/>
+        </w:rPr>
+        <w:t>").</w:t>
+      </w:r>
+      <w:proofErr w:type="spellStart"/>
+      <w:r>
+        <w:rPr>
+          <w:rFonts w:ascii="Consolas" w:hAnsi="Consolas"/>
+          <w:sz w:val="18"/>
+          <w:szCs w:val="18"/>
+          <w:lang w:val="en-US"/>
+        </w:rPr>
+        <w:t>innerHTML</w:t>
+      </w:r>
+      <w:proofErr w:type="spellEnd"/>
+      <w:r>
+        <w:rPr>
+          <w:rFonts w:ascii="Consolas" w:hAnsi="Consolas"/>
+          <w:sz w:val="18"/>
+          <w:szCs w:val="18"/>
+          <w:lang w:val="en-US"/>
+        </w:rPr>
+        <w:t xml:space="preserve"> = </w:t>
+      </w:r>
+      <w:proofErr w:type="spellStart"/>
+      <w:r>
+        <w:rPr>
+          <w:rFonts w:ascii="Consolas" w:hAnsi="Consolas"/>
+          <w:sz w:val="18"/>
+          <w:szCs w:val="18"/>
+          <w:lang w:val="en-US"/>
+        </w:rPr>
+        <w:t>localStorage.myTemperature</w:t>
+      </w:r>
+      <w:proofErr w:type="spellEnd"/>
+      <w:r>
+        <w:rPr>
+          <w:rFonts w:ascii="Consolas" w:hAnsi="Consolas"/>
+          <w:sz w:val="18"/>
+          <w:szCs w:val="18"/>
+          <w:lang w:val="en-US"/>
+        </w:rPr>
+        <w:t>;</w:t>
+      </w:r>
+    </w:p>
+    <w:p>
+      <w:pPr>
+        <w:pStyle w:val="NoSpacing"/>
+        <w:pBdr>
+          <w:top w:val="single" w:sz="4" w:space="1" w:color="auto"/>
+          <w:left w:val="single" w:sz="4" w:space="4" w:color="auto"/>
+          <w:bottom w:val="single" w:sz="4" w:space="1" w:color="auto"/>
+          <w:right w:val="single" w:sz="4" w:space="31" w:color="auto"/>
+        </w:pBdr>
+        <w:rPr>
+          <w:rFonts w:ascii="Consolas" w:hAnsi="Consolas"/>
+          <w:sz w:val="18"/>
+          <w:szCs w:val="18"/>
+          <w:lang w:val="en-US"/>
+        </w:rPr>
+      </w:pPr>
+      <w:r>
+        <w:rPr>
+          <w:rFonts w:ascii="Consolas" w:hAnsi="Consolas"/>
+          <w:sz w:val="18"/>
+          <w:szCs w:val="18"/>
+          <w:lang w:val="en-US"/>
+        </w:rPr>
+        <w:t xml:space="preserve">    </w:t>
+      </w:r>
+      <w:proofErr w:type="spellStart"/>
+      <w:proofErr w:type="gramStart"/>
+      <w:r>
+        <w:rPr>
+          <w:rFonts w:ascii="Consolas" w:hAnsi="Consolas"/>
+          <w:sz w:val="18"/>
+          <w:szCs w:val="18"/>
+          <w:lang w:val="en-US"/>
+        </w:rPr>
+        <w:t>document.getElementById</w:t>
+      </w:r>
+      <w:proofErr w:type="spellEnd"/>
+      <w:proofErr w:type="gramEnd"/>
+      <w:r>
+        <w:rPr>
+          <w:rFonts w:ascii="Consolas" w:hAnsi="Consolas"/>
+          <w:sz w:val="18"/>
+          <w:szCs w:val="18"/>
+          <w:lang w:val="en-US"/>
+        </w:rPr>
+        <w:t>("</w:t>
+      </w:r>
+      <w:proofErr w:type="spellStart"/>
+      <w:r>
+        <w:rPr>
+          <w:rFonts w:ascii="Consolas" w:hAnsi="Consolas"/>
+          <w:sz w:val="18"/>
+          <w:szCs w:val="18"/>
+          <w:lang w:val="en-US"/>
+        </w:rPr>
+        <w:t>myLastUpdated</w:t>
+      </w:r>
+      <w:proofErr w:type="spellEnd"/>
+      <w:r>
+        <w:rPr>
+          <w:rFonts w:ascii="Consolas" w:hAnsi="Consolas"/>
+          <w:sz w:val="18"/>
+          <w:szCs w:val="18"/>
+          <w:lang w:val="en-US"/>
+        </w:rPr>
+        <w:t>").</w:t>
+      </w:r>
+      <w:proofErr w:type="spellStart"/>
+      <w:r>
+        <w:rPr>
+          <w:rFonts w:ascii="Consolas" w:hAnsi="Consolas"/>
+          <w:sz w:val="18"/>
+          <w:szCs w:val="18"/>
+          <w:lang w:val="en-US"/>
+        </w:rPr>
+        <w:t>innerHTML</w:t>
+      </w:r>
+      <w:proofErr w:type="spellEnd"/>
+      <w:r>
+        <w:rPr>
+          <w:rFonts w:ascii="Consolas" w:hAnsi="Consolas"/>
+          <w:sz w:val="18"/>
+          <w:szCs w:val="18"/>
+          <w:lang w:val="en-US"/>
+        </w:rPr>
+        <w:t xml:space="preserve"> = freshness;</w:t>
+      </w:r>
+    </w:p>
+    <w:p>
+      <w:pPr>
+        <w:pStyle w:val="NoSpacing"/>
+        <w:pBdr>
+          <w:top w:val="single" w:sz="4" w:space="1" w:color="auto"/>
+          <w:left w:val="single" w:sz="4" w:space="4" w:color="auto"/>
+          <w:bottom w:val="single" w:sz="4" w:space="1" w:color="auto"/>
+          <w:right w:val="single" w:sz="4" w:space="31" w:color="auto"/>
+        </w:pBdr>
+        <w:rPr>
+          <w:rFonts w:ascii="Consolas" w:hAnsi="Consolas"/>
+          <w:sz w:val="18"/>
+          <w:szCs w:val="18"/>
+          <w:lang w:val="en-US"/>
+        </w:rPr>
+      </w:pPr>
+    </w:p>
+    <w:p>
+      <w:pPr>
+        <w:pStyle w:val="NoSpacing"/>
+        <w:pBdr>
+          <w:top w:val="single" w:sz="4" w:space="1" w:color="auto"/>
+          <w:left w:val="single" w:sz="4" w:space="4" w:color="auto"/>
+          <w:bottom w:val="single" w:sz="4" w:space="1" w:color="auto"/>
+          <w:right w:val="single" w:sz="4" w:space="31" w:color="auto"/>
+        </w:pBdr>
+        <w:rPr>
+          <w:rFonts w:ascii="Consolas" w:hAnsi="Consolas"/>
+          <w:sz w:val="18"/>
+          <w:szCs w:val="18"/>
+          <w:lang w:val="en-US"/>
+        </w:rPr>
+      </w:pPr>
+      <w:r>
+        <w:rPr>
+          <w:rFonts w:ascii="Consolas" w:hAnsi="Consolas"/>
+          <w:sz w:val="18"/>
+          <w:szCs w:val="18"/>
+          <w:lang w:val="en-US"/>
+        </w:rPr>
+        <w:t xml:space="preserve">  } else {</w:t>
+      </w:r>
+    </w:p>
+    <w:p>
+      <w:pPr>
+        <w:pStyle w:val="NoSpacing"/>
+        <w:pBdr>
+          <w:top w:val="single" w:sz="4" w:space="1" w:color="auto"/>
+          <w:left w:val="single" w:sz="4" w:space="4" w:color="auto"/>
+          <w:bottom w:val="single" w:sz="4" w:space="1" w:color="auto"/>
+          <w:right w:val="single" w:sz="4" w:space="31" w:color="auto"/>
+        </w:pBdr>
+        <w:rPr>
+          <w:rFonts w:ascii="Consolas" w:hAnsi="Consolas"/>
+          <w:color w:val="00B050"/>
+          <w:sz w:val="18"/>
+          <w:szCs w:val="18"/>
+          <w:lang w:val="en-US"/>
+        </w:rPr>
+      </w:pPr>
+      <w:r>
+        <w:rPr>
+          <w:rFonts w:ascii="Consolas" w:hAnsi="Consolas"/>
+          <w:color w:val="00B050"/>
+          <w:sz w:val="18"/>
+          <w:szCs w:val="18"/>
+          <w:lang w:val="en-US"/>
+        </w:rPr>
+        <w:t xml:space="preserve">    // Display errors in console</w:t>
+      </w:r>
+    </w:p>
+    <w:p>
+      <w:pPr>
+        <w:pStyle w:val="NoSpacing"/>
+        <w:pBdr>
+          <w:top w:val="single" w:sz="4" w:space="1" w:color="auto"/>
+          <w:left w:val="single" w:sz="4" w:space="4" w:color="auto"/>
+          <w:bottom w:val="single" w:sz="4" w:space="1" w:color="auto"/>
+          <w:right w:val="single" w:sz="4" w:space="31" w:color="auto"/>
+        </w:pBdr>
+        <w:rPr>
+          <w:rFonts w:ascii="Consolas" w:hAnsi="Consolas"/>
+          <w:sz w:val="18"/>
+          <w:szCs w:val="18"/>
+          <w:lang w:val="en-US"/>
+        </w:rPr>
+      </w:pPr>
+      <w:r>
+        <w:rPr>
+          <w:rFonts w:ascii="Consolas" w:hAnsi="Consolas"/>
+          <w:sz w:val="18"/>
+          <w:szCs w:val="18"/>
+          <w:lang w:val="en-US"/>
+        </w:rPr>
+        <w:t xml:space="preserve">    console.log(err</w:t>
+      </w:r>
+      <w:proofErr w:type="gramStart"/>
+      <w:r>
+        <w:rPr>
+          <w:rFonts w:ascii="Consolas" w:hAnsi="Consolas"/>
+          <w:sz w:val="18"/>
+          <w:szCs w:val="18"/>
+          <w:lang w:val="en-US"/>
+        </w:rPr>
+        <w:t>);</w:t>
+      </w:r>
+      <w:proofErr w:type="gramEnd"/>
+    </w:p>
+    <w:p>
+      <w:pPr>
+        <w:pStyle w:val="NoSpacing"/>
+        <w:pBdr>
+          <w:top w:val="single" w:sz="4" w:space="1" w:color="auto"/>
+          <w:left w:val="single" w:sz="4" w:space="4" w:color="auto"/>
+          <w:bottom w:val="single" w:sz="4" w:space="1" w:color="auto"/>
+          <w:right w:val="single" w:sz="4" w:space="31" w:color="auto"/>
+        </w:pBdr>
+        <w:rPr>
+          <w:rFonts w:ascii="Consolas" w:hAnsi="Consolas"/>
+          <w:sz w:val="18"/>
+          <w:szCs w:val="18"/>
+          <w:lang w:val="en-US"/>
+        </w:rPr>
+      </w:pPr>
+      <w:r>
+        <w:rPr>
+          <w:rFonts w:ascii="Consolas" w:hAnsi="Consolas"/>
+          <w:sz w:val="18"/>
+          <w:szCs w:val="18"/>
+          <w:lang w:val="en-US"/>
+        </w:rPr>
+        <w:t xml:space="preserve">  }</w:t>
+      </w:r>
+    </w:p>
+    <w:p>
+      <w:pPr>
+        <w:pStyle w:val="NoSpacing"/>
+        <w:pBdr>
+          <w:top w:val="single" w:sz="4" w:space="1" w:color="auto"/>
+          <w:left w:val="single" w:sz="4" w:space="4" w:color="auto"/>
+          <w:bottom w:val="single" w:sz="4" w:space="1" w:color="auto"/>
+          <w:right w:val="single" w:sz="4" w:space="31" w:color="auto"/>
+        </w:pBdr>
+        <w:rPr>
+          <w:rFonts w:ascii="Consolas" w:hAnsi="Consolas"/>
+          <w:sz w:val="18"/>
+          <w:szCs w:val="18"/>
+          <w:lang w:val="en-US"/>
+        </w:rPr>
+      </w:pPr>
+      <w:r>
+        <w:rPr>
+          <w:rFonts w:ascii="Consolas" w:hAnsi="Consolas"/>
+          <w:sz w:val="18"/>
+          <w:szCs w:val="18"/>
+          <w:lang w:val="en-US"/>
+        </w:rPr>
+        <w:t>});</w:t>
+      </w:r>
+    </w:p>
+    <w:p>
+      <w:pPr>
+        <w:pStyle w:val="ListParagraph"/>
+        <w:rPr>
+          <w:rFonts w:cstheme="minorHAnsi"/>
+          <w:lang w:val="en-US"/>
+        </w:rPr>
+      </w:pPr>
+    </w:p>
+    <w:p>
+      <w:pPr>
+        <w:pStyle w:val="ListParagraph"/>
+        <w:numPr>
+          <w:ilvl w:val="0"/>
+          <w:numId w:val="9"/>
+        </w:numPr>
+        <w:rPr>
+          <w:rFonts w:cstheme="minorHAnsi"/>
+          <w:lang w:val="en-US"/>
+        </w:rPr>
+      </w:pPr>
+      <w:r>
+        <w:rPr>
+          <w:rFonts w:cstheme="minorHAnsi"/>
+          <w:lang w:val="en-US"/>
+        </w:rPr>
         <w:t>All done, let’s test! If you refresh your page, you should see your service worker</w:t>
       </w:r>
       <w:r>
@@ -5751,6 +6768,7 @@
           <w:noProof/>
           <w:lang w:val="en-US"/>
         </w:rPr>
+        <w:lastRenderedPageBreak/>
         <w:drawing>
           <wp:inline distT="0" distB="0" distL="0" distR="0" wp14:anchorId="312AB4A4" wp14:editId="45FDC7D0">
             <wp:extent cx="4807607" cy="1609107"/>
@@ -5973,7 +6991,6 @@
           <w:noProof/>
           <w:lang w:val="en-US"/>
         </w:rPr>
-        <w:lastRenderedPageBreak/>
         <w:drawing>
           <wp:inline distT="0" distB="0" distL="0" distR="0" wp14:anchorId="13273F94" wp14:editId="5EACF842">
             <wp:extent cx="3265714" cy="1516814"/>
@@ -6328,6 +7345,7 @@
           <w:rFonts w:cstheme="minorHAnsi"/>
           <w:lang w:val="en-US"/>
         </w:rPr>
+        <w:lastRenderedPageBreak/>
         <w:t xml:space="preserve">If offline for a long time, your data freshness will still show in seconds, leading to </w:t>
       </w:r>
       <w:r>

</xml_diff>